<commit_message>
Parsed static data. Database created. SQL Guide created. Github tutorial updated based on feedback
</commit_message>
<xml_diff>
--- a/GitHub Tutorial.docx
+++ b/GitHub Tutorial.docx
@@ -437,8 +437,20 @@
                 <w:szCs w:val="20"/>
                 <w:shd w:val="clear" w:color="auto" w:fill="EFF0F1"/>
               </w:rPr>
-              <w:t>git branch -D WorkingTree</w:t>
+              <w:t xml:space="preserve">git branch -D </w:t>
             </w:r>
+            <w:proofErr w:type="spellStart"/>
+            <w:r>
+              <w:rPr>
+                <w:rFonts w:ascii="Arial" w:hAnsi="Arial" w:cs="Arial"/>
+                <w:color w:val="242729"/>
+                <w:sz w:val="20"/>
+                <w:szCs w:val="20"/>
+                <w:shd w:val="clear" w:color="auto" w:fill="EFF0F1"/>
+              </w:rPr>
+              <w:t>WorkingTree</w:t>
+            </w:r>
+            <w:proofErr w:type="spellEnd"/>
           </w:p>
           <w:p>
             <w:pPr>
@@ -488,7 +500,29 @@
                 <w:szCs w:val="20"/>
                 <w:shd w:val="clear" w:color="auto" w:fill="EFF0F1"/>
               </w:rPr>
-              <w:t xml:space="preserve">git checkout Darragh </w:t>
+              <w:t xml:space="preserve">git checkout </w:t>
+            </w:r>
+            <w:proofErr w:type="spellStart"/>
+            <w:r>
+              <w:rPr>
+                <w:rFonts w:ascii="Arial" w:hAnsi="Arial" w:cs="Arial"/>
+                <w:color w:val="242729"/>
+                <w:sz w:val="20"/>
+                <w:szCs w:val="20"/>
+                <w:shd w:val="clear" w:color="auto" w:fill="EFF0F1"/>
+              </w:rPr>
+              <w:t>Darragh</w:t>
+            </w:r>
+            <w:proofErr w:type="spellEnd"/>
+            <w:r>
+              <w:rPr>
+                <w:rFonts w:ascii="Arial" w:hAnsi="Arial" w:cs="Arial"/>
+                <w:color w:val="242729"/>
+                <w:sz w:val="20"/>
+                <w:szCs w:val="20"/>
+                <w:shd w:val="clear" w:color="auto" w:fill="EFF0F1"/>
+              </w:rPr>
+              <w:t xml:space="preserve"> </w:t>
             </w:r>
           </w:p>
           <w:p>
@@ -599,7 +633,139 @@
                 <w:sz w:val="20"/>
                 <w:szCs w:val="20"/>
               </w:rPr>
+              <w:t>Get up to date version of master repository</w:t>
+            </w:r>
+          </w:p>
+          <w:p>
+            <w:pPr>
+              <w:pStyle w:val="ListParagraph"/>
+              <w:numPr>
+                <w:ilvl w:val="1"/>
+                <w:numId w:val="5"/>
+              </w:numPr>
+              <w:rPr>
+                <w:rFonts w:ascii="Arial" w:hAnsi="Arial" w:cs="Arial"/>
+                <w:b/>
+                <w:sz w:val="20"/>
+                <w:szCs w:val="20"/>
+              </w:rPr>
+            </w:pPr>
+            <w:r>
+              <w:rPr>
+                <w:rFonts w:ascii="Arial" w:hAnsi="Arial" w:cs="Arial"/>
+                <w:color w:val="242729"/>
+                <w:sz w:val="20"/>
+                <w:szCs w:val="20"/>
+                <w:shd w:val="clear" w:color="auto" w:fill="EFF0F1"/>
+              </w:rPr>
+              <w:t xml:space="preserve">git </w:t>
+            </w:r>
+            <w:r>
+              <w:rPr>
+                <w:rFonts w:ascii="Arial" w:hAnsi="Arial" w:cs="Arial"/>
+                <w:color w:val="242729"/>
+                <w:sz w:val="20"/>
+                <w:szCs w:val="20"/>
+                <w:shd w:val="clear" w:color="auto" w:fill="EFF0F1"/>
+              </w:rPr>
+              <w:t>pull master origin</w:t>
+            </w:r>
+            <w:r>
+              <w:rPr>
+                <w:rFonts w:ascii="Arial" w:hAnsi="Arial" w:cs="Arial"/>
+                <w:color w:val="242729"/>
+                <w:sz w:val="20"/>
+                <w:szCs w:val="20"/>
+                <w:shd w:val="clear" w:color="auto" w:fill="EFF0F1"/>
+              </w:rPr>
+              <w:t xml:space="preserve"> </w:t>
+            </w:r>
+          </w:p>
+          <w:p>
+            <w:pPr>
+              <w:pStyle w:val="ListParagraph"/>
+              <w:numPr>
+                <w:ilvl w:val="1"/>
+                <w:numId w:val="5"/>
+              </w:numPr>
+              <w:rPr>
+                <w:rFonts w:ascii="Arial" w:hAnsi="Arial" w:cs="Arial"/>
+                <w:b/>
+                <w:sz w:val="20"/>
+                <w:szCs w:val="20"/>
+              </w:rPr>
+            </w:pPr>
+            <w:r>
+              <w:rPr>
+                <w:rFonts w:ascii="Arial" w:hAnsi="Arial" w:cs="Arial"/>
+                <w:sz w:val="20"/>
+                <w:szCs w:val="20"/>
+              </w:rPr>
+              <w:t xml:space="preserve">Do this only, if you want the most up to date version of the repository. </w:t>
+            </w:r>
+            <w:r>
+              <w:rPr>
+                <w:rFonts w:ascii="Arial" w:hAnsi="Arial" w:cs="Arial"/>
+                <w:sz w:val="20"/>
+                <w:szCs w:val="20"/>
+              </w:rPr>
+              <w:t xml:space="preserve">Ensure that you have not worked on any documents in your repository before doing this. Otherwise, you will pull from the master and overwrite </w:t>
+            </w:r>
+            <w:r>
+              <w:rPr>
+                <w:rFonts w:ascii="Arial" w:hAnsi="Arial" w:cs="Arial"/>
+                <w:sz w:val="20"/>
+                <w:szCs w:val="20"/>
+              </w:rPr>
+              <w:t>your version of the repository.</w:t>
+            </w:r>
+            <w:bookmarkStart w:id="0" w:name="_GoBack"/>
+            <w:bookmarkEnd w:id="0"/>
+          </w:p>
+          <w:p>
+            <w:pPr>
+              <w:pStyle w:val="ListParagraph"/>
+              <w:numPr>
+                <w:ilvl w:val="0"/>
+                <w:numId w:val="5"/>
+              </w:numPr>
+              <w:rPr>
+                <w:rFonts w:ascii="Arial" w:hAnsi="Arial" w:cs="Arial"/>
+                <w:b/>
+                <w:sz w:val="20"/>
+                <w:szCs w:val="20"/>
+              </w:rPr>
+            </w:pPr>
+            <w:r>
+              <w:rPr>
+                <w:rFonts w:ascii="Arial" w:hAnsi="Arial" w:cs="Arial"/>
+                <w:b/>
+                <w:sz w:val="20"/>
+                <w:szCs w:val="20"/>
+              </w:rPr>
               <w:t xml:space="preserve">Begin working. </w:t>
+            </w:r>
+          </w:p>
+          <w:p>
+            <w:pPr>
+              <w:pStyle w:val="ListParagraph"/>
+              <w:numPr>
+                <w:ilvl w:val="1"/>
+                <w:numId w:val="5"/>
+              </w:numPr>
+              <w:rPr>
+                <w:rFonts w:ascii="Arial" w:hAnsi="Arial" w:cs="Arial"/>
+                <w:sz w:val="20"/>
+                <w:szCs w:val="20"/>
+              </w:rPr>
+            </w:pPr>
+            <w:r>
+              <w:rPr>
+                <w:rFonts w:ascii="Arial" w:hAnsi="Arial" w:cs="Arial"/>
+                <w:sz w:val="20"/>
+                <w:szCs w:val="20"/>
+              </w:rPr>
+              <w:t>Create folder in repository and use this to develop your code. We will then discuss which files need to be pushed to the main skeleton folders.</w:t>
             </w:r>
           </w:p>
           <w:p>
@@ -663,7 +829,25 @@
                 <w:sz w:val="20"/>
                 <w:szCs w:val="20"/>
               </w:rPr>
-              <w:t xml:space="preserve">  - Ensure all commits are relative to what you are doing. Everyone shouldn’t be writing- version1 commit or initial commit. Instead- “Json file parsed into database. Committing database- version 1”.</w:t>
+              <w:t xml:space="preserve">  - Ensure all commits are relative to what you are doing. Everyone shouldn’t be writing- version1 commit or initial commit. Instead- “</w:t>
+            </w:r>
+            <w:proofErr w:type="spellStart"/>
+            <w:r>
+              <w:rPr>
+                <w:rFonts w:ascii="Arial" w:hAnsi="Arial" w:cs="Arial"/>
+                <w:sz w:val="20"/>
+                <w:szCs w:val="20"/>
+              </w:rPr>
+              <w:t>Json</w:t>
+            </w:r>
+            <w:proofErr w:type="spellEnd"/>
+            <w:r>
+              <w:rPr>
+                <w:rFonts w:ascii="Arial" w:hAnsi="Arial" w:cs="Arial"/>
+                <w:sz w:val="20"/>
+                <w:szCs w:val="20"/>
+              </w:rPr>
+              <w:t xml:space="preserve"> file parsed into database. Committing database- version 1”.</w:t>
             </w:r>
           </w:p>
           <w:p>
@@ -977,8 +1161,20 @@
                 <w:szCs w:val="20"/>
                 <w:shd w:val="clear" w:color="auto" w:fill="EFF0F1"/>
               </w:rPr>
-              <w:t>git merge Darragh</w:t>
+              <w:t xml:space="preserve">git merge </w:t>
             </w:r>
+            <w:proofErr w:type="spellStart"/>
+            <w:r>
+              <w:rPr>
+                <w:rFonts w:ascii="Arial" w:hAnsi="Arial" w:cs="Arial"/>
+                <w:color w:val="242729"/>
+                <w:sz w:val="20"/>
+                <w:szCs w:val="20"/>
+                <w:shd w:val="clear" w:color="auto" w:fill="EFF0F1"/>
+              </w:rPr>
+              <w:t>Darragh</w:t>
+            </w:r>
+            <w:proofErr w:type="spellEnd"/>
           </w:p>
         </w:tc>
       </w:tr>
@@ -1016,7 +1212,6 @@
         <w:pStyle w:val="masters"/>
       </w:pPr>
       <w:r>
-        <w:lastRenderedPageBreak/>
         <w:t>Other useful information</w:t>
       </w:r>
     </w:p>
@@ -1084,8 +1279,20 @@
                 <w:szCs w:val="20"/>
                 <w:shd w:val="clear" w:color="auto" w:fill="EFF0F1"/>
               </w:rPr>
-              <w:t>git branch NewBranchName</w:t>
+              <w:t xml:space="preserve">git branch </w:t>
             </w:r>
+            <w:proofErr w:type="spellStart"/>
+            <w:r>
+              <w:rPr>
+                <w:rFonts w:ascii="Arial" w:hAnsi="Arial" w:cs="Arial"/>
+                <w:color w:val="242729"/>
+                <w:sz w:val="20"/>
+                <w:szCs w:val="20"/>
+                <w:shd w:val="clear" w:color="auto" w:fill="EFF0F1"/>
+              </w:rPr>
+              <w:t>NewBranchName</w:t>
+            </w:r>
+            <w:proofErr w:type="spellEnd"/>
           </w:p>
           <w:p>
             <w:pPr>
@@ -1127,8 +1334,20 @@
                 <w:szCs w:val="20"/>
                 <w:shd w:val="clear" w:color="auto" w:fill="EFF0F1"/>
               </w:rPr>
-              <w:t>git branch -d NewBranchName</w:t>
+              <w:t xml:space="preserve">git branch -d </w:t>
             </w:r>
+            <w:proofErr w:type="spellStart"/>
+            <w:r>
+              <w:rPr>
+                <w:rFonts w:ascii="Arial" w:hAnsi="Arial" w:cs="Arial"/>
+                <w:color w:val="242729"/>
+                <w:sz w:val="20"/>
+                <w:szCs w:val="20"/>
+                <w:shd w:val="clear" w:color="auto" w:fill="EFF0F1"/>
+              </w:rPr>
+              <w:t>NewBranchName</w:t>
+            </w:r>
+            <w:proofErr w:type="spellEnd"/>
             <w:r>
               <w:rPr>
                 <w:rFonts w:ascii="Arial" w:hAnsi="Arial" w:cs="Arial"/>
@@ -1159,8 +1378,20 @@
                 <w:szCs w:val="20"/>
                 <w:shd w:val="clear" w:color="auto" w:fill="EFF0F1"/>
               </w:rPr>
-              <w:t>git branch -D NewBranchName</w:t>
+              <w:t xml:space="preserve">git branch -D </w:t>
             </w:r>
+            <w:proofErr w:type="spellStart"/>
+            <w:r>
+              <w:rPr>
+                <w:rFonts w:ascii="Arial" w:hAnsi="Arial" w:cs="Arial"/>
+                <w:color w:val="242729"/>
+                <w:sz w:val="20"/>
+                <w:szCs w:val="20"/>
+                <w:shd w:val="clear" w:color="auto" w:fill="EFF0F1"/>
+              </w:rPr>
+              <w:t>NewBranchName</w:t>
+            </w:r>
+            <w:proofErr w:type="spellEnd"/>
             <w:r>
               <w:rPr>
                 <w:rFonts w:ascii="Arial" w:hAnsi="Arial" w:cs="Arial"/>
@@ -1523,8 +1754,6 @@
               </w:rPr>
               <w:t xml:space="preserve"> </w:t>
             </w:r>
-            <w:bookmarkStart w:id="0" w:name="_GoBack"/>
-            <w:bookmarkEnd w:id="0"/>
           </w:p>
         </w:tc>
       </w:tr>
@@ -1559,6 +1788,7 @@
           <w:noProof/>
           <w:lang w:eastAsia="en-IE"/>
         </w:rPr>
+        <w:lastRenderedPageBreak/>
         <w:drawing>
           <wp:anchor distT="0" distB="0" distL="114300" distR="114300" simplePos="0" relativeHeight="251663360" behindDoc="0" locked="0" layoutInCell="1" allowOverlap="1">
             <wp:simplePos x="0" y="0"/>

</xml_diff>